<commit_message>
Fixed Chap 10 HW Problems
</commit_message>
<xml_diff>
--- a/Homework Problems/Chapter10_Problems.docx
+++ b/Homework Problems/Chapter10_Problems.docx
@@ -35,7 +35,7 @@
           <w:noProof/>
         </w:rPr>
         <w:drawing>
-          <wp:inline distT="0" distB="0" distL="0" distR="0" wp14:anchorId="5C2D7D1A" wp14:editId="58253FF6">
+          <wp:inline distT="0" distB="0" distL="0" distR="0" wp14:anchorId="30B0D387" wp14:editId="0AAFBAB0">
             <wp:extent cx="4396740" cy="2347277"/>
             <wp:effectExtent l="0" t="0" r="3810" b="0"/>
             <wp:docPr id="3" name="Picture 3"/>
@@ -89,23 +89,7 @@
     </w:p>
     <w:p>
       <w:r>
-        <w:t xml:space="preserve">A .05 </w:t>
-      </w:r>
-      <w:proofErr w:type="spellStart"/>
-      <w:r>
-        <w:t>lb</w:t>
-      </w:r>
-      <w:proofErr w:type="spellEnd"/>
-      <w:r>
-        <w:t xml:space="preserve"> arrow traveling at 350 ft/s impacts a .4 </w:t>
-      </w:r>
-      <w:proofErr w:type="spellStart"/>
-      <w:r>
-        <w:t>lb</w:t>
-      </w:r>
-      <w:proofErr w:type="spellEnd"/>
-      <w:r>
-        <w:t xml:space="preserve"> apple on the top of a 3 ft post. If the arrow becomes lodged in the apple, how far would we expect the apple to travel (d) before hitting the ground?</w:t>
+        <w:t>A .05 lb arrow traveling at 350 ft/s impacts a .4 lb apple on the top of a 3 ft post. If the arrow becomes lodged in the apple, how far would we expect the apple to travel (d) before hitting the ground?</w:t>
       </w:r>
     </w:p>
     <w:p>
@@ -117,7 +101,7 @@
           <w:noProof/>
         </w:rPr>
         <w:drawing>
-          <wp:inline distT="0" distB="0" distL="0" distR="0" wp14:anchorId="2813A154" wp14:editId="1420C8A5">
+          <wp:inline distT="0" distB="0" distL="0" distR="0" wp14:anchorId="1299A0D9" wp14:editId="2ABC4D12">
             <wp:extent cx="4407033" cy="2278380"/>
             <wp:effectExtent l="0" t="0" r="0" b="7620"/>
             <wp:docPr id="4" name="Picture 4"/>
@@ -164,23 +148,17 @@
         <w:t>(Solution: d = 16.8 ft)</w:t>
       </w:r>
     </w:p>
-    <w:p>
-      <w:r>
+    <w:p/>
+    <w:p/>
+    <w:p>
+      <w:r>
+        <w:lastRenderedPageBreak/>
         <w:t>Problem 10.3</w:t>
       </w:r>
     </w:p>
     <w:p>
       <w:r>
-        <w:lastRenderedPageBreak/>
-        <w:t xml:space="preserve">A basketball impacts a metal surface as shown below. If the initial velocity of the </w:t>
-      </w:r>
-      <w:proofErr w:type="gramStart"/>
-      <w:r>
-        <w:t>basketball  was</w:t>
-      </w:r>
-      <w:proofErr w:type="gramEnd"/>
-      <w:r>
-        <w:t xml:space="preserve"> 3 ft/s straight down and the coefficient of restitution is .85, what is the expected speed and direction (θ) of the ball after the impact?</w:t>
+        <w:t>A basketball impacts a metal surface as shown below. If the initial velocity of the basketball  was 3 ft/s straight down and the coefficient of restitution is .85, what is the expected speed and direction (θ) of the ball after the impact?</w:t>
       </w:r>
     </w:p>
     <w:p>
@@ -192,7 +170,7 @@
           <w:noProof/>
         </w:rPr>
         <w:drawing>
-          <wp:inline distT="0" distB="0" distL="0" distR="0" wp14:anchorId="48BE0D1A" wp14:editId="3E0969E6">
+          <wp:inline distT="0" distB="0" distL="0" distR="0" wp14:anchorId="14E573C6" wp14:editId="41972A4D">
             <wp:extent cx="2797018" cy="2446020"/>
             <wp:effectExtent l="0" t="0" r="3810" b="0"/>
             <wp:docPr id="5" name="Picture 5"/>
@@ -267,7 +245,7 @@
           <w:noProof/>
         </w:rPr>
         <w:drawing>
-          <wp:inline distT="0" distB="0" distL="0" distR="0" wp14:anchorId="0A307307" wp14:editId="7FB9782E">
+          <wp:inline distT="0" distB="0" distL="0" distR="0" wp14:anchorId="5F3EAEBA" wp14:editId="02C1FED9">
             <wp:extent cx="4709160" cy="2844615"/>
             <wp:effectExtent l="0" t="0" r="0" b="0"/>
             <wp:docPr id="7" name="Picture 7"/>
@@ -332,24 +310,20 @@
         <w:t xml:space="preserve"> = [-3.34, -3.34] m/s)</w:t>
       </w:r>
     </w:p>
-    <w:p/>
     <w:p>
       <w:r>
         <w:lastRenderedPageBreak/>
-        <w:t xml:space="preserve">Problem </w:t>
-      </w:r>
-      <w:r>
-        <w:t>10.4</w:t>
-      </w:r>
-    </w:p>
-    <w:p>
-      <w:r>
-        <w:t>A jet engine with a mass of 700 kg and an air mass flow rate of 50 kg/s is mounted to a stand as shown below (a set of l</w:t>
+        <w:t>Problem 10.</w:t>
+      </w:r>
+      <w:r>
+        <w:t>5</w:t>
       </w:r>
       <w:bookmarkStart w:id="0" w:name="_GoBack"/>
       <w:bookmarkEnd w:id="0"/>
-      <w:r>
-        <w:t>egs on each side, only one half shown). Based on the input and output velocities shown below, determine the thrust force of the engine and the forces in stand members AB, AD, and CD. Be sure to indicate if each member is in tension or compression.</w:t>
+    </w:p>
+    <w:p>
+      <w:r>
+        <w:t>A jet engine with a mass of 700 kg and an air mass flow rate of 50 kg/s is mounted to a stand as shown below (a set of legs on each side, only one half shown). Based on the input and output velocities shown below, determine the thrust force of the engine and the forces in stand members AB, AD, and CD. Be sure to indicate if each member is in tension or compression.</w:t>
       </w:r>
     </w:p>
     <w:p>
@@ -361,7 +335,7 @@
           <w:noProof/>
         </w:rPr>
         <w:drawing>
-          <wp:inline distT="0" distB="0" distL="0" distR="0" wp14:anchorId="39C107CF" wp14:editId="3D5556C8">
+          <wp:inline distT="0" distB="0" distL="0" distR="0" wp14:anchorId="675A862C" wp14:editId="16DA40CC">
             <wp:extent cx="5113020" cy="2274638"/>
             <wp:effectExtent l="0" t="0" r="0" b="0"/>
             <wp:docPr id="1" name="Picture 1"/>
@@ -1087,7 +1061,7 @@
       </w:pPr>
     </w:pPrDefault>
   </w:docDefaults>
-  <w:latentStyles w:defLockedState="0" w:defUIPriority="99" w:defSemiHidden="0" w:defUnhideWhenUsed="0" w:defQFormat="0" w:count="375">
+  <w:latentStyles w:defLockedState="0" w:defUIPriority="99" w:defSemiHidden="0" w:defUnhideWhenUsed="0" w:defQFormat="0" w:count="377">
     <w:lsdException w:name="Normal" w:uiPriority="0" w:qFormat="1"/>
     <w:lsdException w:name="heading 1" w:uiPriority="9" w:qFormat="1"/>
     <w:lsdException w:name="heading 2" w:semiHidden="1" w:uiPriority="9" w:unhideWhenUsed="1" w:qFormat="1"/>
@@ -1236,11 +1210,11 @@
     <w:lsdException w:name="Table Elegant" w:semiHidden="1" w:unhideWhenUsed="1"/>
     <w:lsdException w:name="Table Professional" w:semiHidden="1" w:unhideWhenUsed="1"/>
     <w:lsdException w:name="Table Subtle 1" w:semiHidden="1" w:unhideWhenUsed="1"/>
+    <w:lsdException w:name="Table Subtle 2" w:semiHidden="1" w:unhideWhenUsed="1"/>
     <w:lsdException w:name="Table Web 1" w:semiHidden="1" w:unhideWhenUsed="1"/>
-    <w:lsdException w:name="Table Web 2" w:semiHidden="1" w:unhideWhenUsed="1"/>
+    <w:lsdException w:name="Table Web 3" w:semiHidden="1" w:unhideWhenUsed="1"/>
     <w:lsdException w:name="Balloon Text" w:semiHidden="1" w:unhideWhenUsed="1"/>
     <w:lsdException w:name="Table Grid" w:uiPriority="59"/>
-    <w:lsdException w:name="Table Theme" w:semiHidden="1" w:unhideWhenUsed="1"/>
     <w:lsdException w:name="Placeholder Text" w:semiHidden="1"/>
     <w:lsdException w:name="No Spacing" w:uiPriority="1" w:qFormat="1"/>
     <w:lsdException w:name="Light Shading" w:uiPriority="60"/>
@@ -1460,6 +1434,8 @@
     <w:lsdException w:name="Smart Hyperlink" w:semiHidden="1" w:unhideWhenUsed="1"/>
     <w:lsdException w:name="Hashtag" w:semiHidden="1" w:unhideWhenUsed="1"/>
     <w:lsdException w:name="Unresolved Mention" w:semiHidden="1" w:unhideWhenUsed="1"/>
+    <w:lsdException w:name="Smart Link" w:semiHidden="1" w:unhideWhenUsed="1"/>
+    <w:lsdException w:name="Smart Link Error" w:semiHidden="1" w:unhideWhenUsed="1"/>
   </w:latentStyles>
   <w:style w:type="paragraph" w:default="1" w:styleId="Normal">
     <w:name w:val="Normal"/>

</xml_diff>

<commit_message>
Fixed some typos and added button for transcripts
</commit_message>
<xml_diff>
--- a/Homework Problems/Chapter10_Problems.docx
+++ b/Homework Problems/Chapter10_Problems.docx
@@ -1,6 +1,6 @@
 
 <file path=word/document.xml><?xml version="1.0" encoding="utf-8"?>
-<w:document xmlns:wpc="http://schemas.microsoft.com/office/word/2010/wordprocessingCanvas" xmlns:cx="http://schemas.microsoft.com/office/drawing/2014/chartex" xmlns:cx1="http://schemas.microsoft.com/office/drawing/2015/9/8/chartex" xmlns:cx2="http://schemas.microsoft.com/office/drawing/2015/10/21/chartex" xmlns:cx3="http://schemas.microsoft.com/office/drawing/2016/5/9/chartex" xmlns:cx4="http://schemas.microsoft.com/office/drawing/2016/5/10/chartex" xmlns:cx5="http://schemas.microsoft.com/office/drawing/2016/5/11/chartex" xmlns:cx6="http://schemas.microsoft.com/office/drawing/2016/5/12/chartex" xmlns:cx7="http://schemas.microsoft.com/office/drawing/2016/5/13/chartex" xmlns:cx8="http://schemas.microsoft.com/office/drawing/2016/5/14/chartex" xmlns:mc="http://schemas.openxmlformats.org/markup-compatibility/2006" xmlns:aink="http://schemas.microsoft.com/office/drawing/2016/ink" xmlns:am3d="http://schemas.microsoft.com/office/drawing/2017/model3d" xmlns:o="urn:schemas-microsoft-com:office:office" xmlns:r="http://schemas.openxmlformats.org/officeDocument/2006/relationships" xmlns:m="http://schemas.openxmlformats.org/officeDocument/2006/math" xmlns:v="urn:schemas-microsoft-com:vml" xmlns:wp14="http://schemas.microsoft.com/office/word/2010/wordprocessingDrawing" xmlns:wp="http://schemas.openxmlformats.org/drawingml/2006/wordprocessingDrawing" xmlns:w10="urn:schemas-microsoft-com:office:word" xmlns:w="http://schemas.openxmlformats.org/wordprocessingml/2006/main" xmlns:w14="http://schemas.microsoft.com/office/word/2010/wordml" xmlns:w15="http://schemas.microsoft.com/office/word/2012/wordml" xmlns:w16cid="http://schemas.microsoft.com/office/word/2016/wordml/cid" xmlns:w16se="http://schemas.microsoft.com/office/word/2015/wordml/symex" xmlns:wpg="http://schemas.microsoft.com/office/word/2010/wordprocessingGroup" xmlns:wpi="http://schemas.microsoft.com/office/word/2010/wordprocessingInk" xmlns:wne="http://schemas.microsoft.com/office/word/2006/wordml" xmlns:wps="http://schemas.microsoft.com/office/word/2010/wordprocessingShape" mc:Ignorable="w14 w15 w16se w16cid wp14">
+<w:document xmlns:wpc="http://schemas.microsoft.com/office/word/2010/wordprocessingCanvas" xmlns:cx="http://schemas.microsoft.com/office/drawing/2014/chartex" xmlns:cx1="http://schemas.microsoft.com/office/drawing/2015/9/8/chartex" xmlns:cx2="http://schemas.microsoft.com/office/drawing/2015/10/21/chartex" xmlns:cx3="http://schemas.microsoft.com/office/drawing/2016/5/9/chartex" xmlns:cx4="http://schemas.microsoft.com/office/drawing/2016/5/10/chartex" xmlns:cx5="http://schemas.microsoft.com/office/drawing/2016/5/11/chartex" xmlns:cx6="http://schemas.microsoft.com/office/drawing/2016/5/12/chartex" xmlns:cx7="http://schemas.microsoft.com/office/drawing/2016/5/13/chartex" xmlns:cx8="http://schemas.microsoft.com/office/drawing/2016/5/14/chartex" xmlns:mc="http://schemas.openxmlformats.org/markup-compatibility/2006" xmlns:aink="http://schemas.microsoft.com/office/drawing/2016/ink" xmlns:am3d="http://schemas.microsoft.com/office/drawing/2017/model3d" xmlns:o="urn:schemas-microsoft-com:office:office" xmlns:r="http://schemas.openxmlformats.org/officeDocument/2006/relationships" xmlns:m="http://schemas.openxmlformats.org/officeDocument/2006/math" xmlns:v="urn:schemas-microsoft-com:vml" xmlns:wp14="http://schemas.microsoft.com/office/word/2010/wordprocessingDrawing" xmlns:wp="http://schemas.openxmlformats.org/drawingml/2006/wordprocessingDrawing" xmlns:w10="urn:schemas-microsoft-com:office:word" xmlns:w="http://schemas.openxmlformats.org/wordprocessingml/2006/main" xmlns:w14="http://schemas.microsoft.com/office/word/2010/wordml" xmlns:w15="http://schemas.microsoft.com/office/word/2012/wordml" xmlns:w16cex="http://schemas.microsoft.com/office/word/2018/wordml/cex" xmlns:w16cid="http://schemas.microsoft.com/office/word/2016/wordml/cid" xmlns:w16="http://schemas.microsoft.com/office/word/2018/wordml" xmlns:w16se="http://schemas.microsoft.com/office/word/2015/wordml/symex" xmlns:wpg="http://schemas.microsoft.com/office/word/2010/wordprocessingGroup" xmlns:wpi="http://schemas.microsoft.com/office/word/2010/wordprocessingInk" xmlns:wne="http://schemas.microsoft.com/office/word/2006/wordml" xmlns:wps="http://schemas.microsoft.com/office/word/2010/wordprocessingShape" mc:Ignorable="w14 w15 w16se w16cid w16 w16cex wp14">
   <w:body>
     <w:p>
       <w:pPr>
@@ -35,9 +35,9 @@
           <w:noProof/>
         </w:rPr>
         <w:drawing>
-          <wp:inline distT="0" distB="0" distL="0" distR="0" wp14:anchorId="30B0D387" wp14:editId="0AAFBAB0">
-            <wp:extent cx="4396740" cy="2347277"/>
-            <wp:effectExtent l="0" t="0" r="3810" b="0"/>
+          <wp:inline distT="0" distB="0" distL="0" distR="0" wp14:anchorId="30B0D387" wp14:editId="60892E1D">
+            <wp:extent cx="5174035" cy="2762250"/>
+            <wp:effectExtent l="0" t="0" r="7620" b="0"/>
             <wp:docPr id="3" name="Picture 3"/>
             <wp:cNvGraphicFramePr>
               <a:graphicFrameLocks xmlns:a="http://schemas.openxmlformats.org/drawingml/2006/main" noChangeAspect="1"/>
@@ -64,7 +64,7 @@
                   <pic:spPr>
                     <a:xfrm>
                       <a:off x="0" y="0"/>
-                      <a:ext cx="4407917" cy="2353244"/>
+                      <a:ext cx="5196699" cy="2774350"/>
                     </a:xfrm>
                     <a:prstGeom prst="rect">
                       <a:avLst/>
@@ -89,7 +89,7 @@
     </w:p>
     <w:p>
       <w:r>
-        <w:t>A .05 lb arrow traveling at 350 ft/s impacts a .4 lb apple on the top of a 3 ft post. If the arrow becomes lodged in the apple, how far would we expect the apple to travel (d) before hitting the ground?</w:t>
+        <w:t>As part of an experiment, you are redirecting the path of a 1.5-gram projectile with a magnetic force as shown below. If we wish to achieve this change in direction over a .05 second period, what is the magnitude and direction of the required magnetic force?</w:t>
       </w:r>
     </w:p>
     <w:p>
@@ -101,10 +101,10 @@
           <w:noProof/>
         </w:rPr>
         <w:drawing>
-          <wp:inline distT="0" distB="0" distL="0" distR="0" wp14:anchorId="1299A0D9" wp14:editId="2ABC4D12">
-            <wp:extent cx="4407033" cy="2278380"/>
-            <wp:effectExtent l="0" t="0" r="0" b="7620"/>
-            <wp:docPr id="4" name="Picture 4"/>
+          <wp:inline distT="0" distB="0" distL="0" distR="0" wp14:anchorId="36F8FE10" wp14:editId="077DCD63">
+            <wp:extent cx="5074733" cy="1933575"/>
+            <wp:effectExtent l="0" t="0" r="0" b="0"/>
+            <wp:docPr id="2" name="Picture 2"/>
             <wp:cNvGraphicFramePr>
               <a:graphicFrameLocks xmlns:a="http://schemas.openxmlformats.org/drawingml/2006/main" noChangeAspect="1"/>
             </wp:cNvGraphicFramePr>
@@ -112,11 +112,11 @@
               <a:graphicData uri="http://schemas.openxmlformats.org/drawingml/2006/picture">
                 <pic:pic xmlns:pic="http://schemas.openxmlformats.org/drawingml/2006/picture">
                   <pic:nvPicPr>
-                    <pic:cNvPr id="4" name="B9845E5.tmp"/>
+                    <pic:cNvPr id="2" name="Picture 2"/>
                     <pic:cNvPicPr/>
                   </pic:nvPicPr>
                   <pic:blipFill>
-                    <a:blip r:embed="rId6" cstate="print">
+                    <a:blip r:embed="rId6">
                       <a:extLst>
                         <a:ext uri="{28A0092B-C50C-407E-A947-70E740481C1C}">
                           <a14:useLocalDpi xmlns:a14="http://schemas.microsoft.com/office/drawing/2010/main" val="0"/>
@@ -130,7 +130,7 @@
                   <pic:spPr>
                     <a:xfrm>
                       <a:off x="0" y="0"/>
-                      <a:ext cx="4420075" cy="2285123"/>
+                      <a:ext cx="5117294" cy="1949792"/>
                     </a:xfrm>
                     <a:prstGeom prst="rect">
                       <a:avLst/>
@@ -145,10 +145,18 @@
     </w:p>
     <w:p>
       <w:r>
-        <w:t>(Solution: d = 16.8 ft)</w:t>
-      </w:r>
-    </w:p>
-    <w:p/>
+        <w:t>(Solution: F = 9.40 N, θ = 7.5</w:t>
+      </w:r>
+      <w:r>
+        <w:rPr>
+          <w:vertAlign w:val="superscript"/>
+        </w:rPr>
+        <w:t>o</w:t>
+      </w:r>
+      <w:r>
+        <w:t xml:space="preserve"> to the left of the negative y direction)</w:t>
+      </w:r>
+    </w:p>
     <w:p/>
     <w:p>
       <w:r>
@@ -158,7 +166,13 @@
     </w:p>
     <w:p>
       <w:r>
-        <w:t>A basketball impacts a metal surface as shown below. If the initial velocity of the basketball  was 3 ft/s straight down and the coefficient of restitution is .85, what is the expected speed and direction (θ) of the ball after the impact?</w:t>
+        <w:t xml:space="preserve">A basketball impacts a metal surface as shown below. If the initial velocity of the </w:t>
+      </w:r>
+      <w:r>
+        <w:t>basketball was</w:t>
+      </w:r>
+      <w:r>
+        <w:t xml:space="preserve"> 3 ft/s straight down and the coefficient of restitution is .85, what is the expected speed and direction (θ) of the ball after the impact?</w:t>
       </w:r>
     </w:p>
     <w:p>
@@ -228,7 +242,279 @@
     </w:p>
     <w:p>
       <w:r>
-        <w:t>Problem 10.4</w:t>
+        <w:t>Problem 10.</w:t>
+      </w:r>
+      <w:r>
+        <w:t>4</w:t>
+      </w:r>
+    </w:p>
+    <w:p>
+      <w:r>
+        <w:t>A .05 lb arrow traveling at 350 ft/s impacts a .4 lb apple on the top of a 3 ft post. If the arrow becomes lodged in the apple, how far would we expect the apple to travel (d) before hitting the ground?</w:t>
+      </w:r>
+    </w:p>
+    <w:p>
+      <w:pPr>
+        <w:jc w:val="center"/>
+      </w:pPr>
+      <w:r>
+        <w:rPr>
+          <w:noProof/>
+        </w:rPr>
+        <w:drawing>
+          <wp:inline distT="0" distB="0" distL="0" distR="0" wp14:anchorId="45C55E1A" wp14:editId="003FE8A1">
+            <wp:extent cx="5398245" cy="2790825"/>
+            <wp:effectExtent l="0" t="0" r="0" b="0"/>
+            <wp:docPr id="4" name="Picture 4"/>
+            <wp:cNvGraphicFramePr>
+              <a:graphicFrameLocks xmlns:a="http://schemas.openxmlformats.org/drawingml/2006/main" noChangeAspect="1"/>
+            </wp:cNvGraphicFramePr>
+            <a:graphic xmlns:a="http://schemas.openxmlformats.org/drawingml/2006/main">
+              <a:graphicData uri="http://schemas.openxmlformats.org/drawingml/2006/picture">
+                <pic:pic xmlns:pic="http://schemas.openxmlformats.org/drawingml/2006/picture">
+                  <pic:nvPicPr>
+                    <pic:cNvPr id="4" name="B9845E5.tmp"/>
+                    <pic:cNvPicPr/>
+                  </pic:nvPicPr>
+                  <pic:blipFill>
+                    <a:blip r:embed="rId8" cstate="print">
+                      <a:extLst>
+                        <a:ext uri="{28A0092B-C50C-407E-A947-70E740481C1C}">
+                          <a14:useLocalDpi xmlns:a14="http://schemas.microsoft.com/office/drawing/2010/main" val="0"/>
+                        </a:ext>
+                      </a:extLst>
+                    </a:blip>
+                    <a:stretch>
+                      <a:fillRect/>
+                    </a:stretch>
+                  </pic:blipFill>
+                  <pic:spPr>
+                    <a:xfrm>
+                      <a:off x="0" y="0"/>
+                      <a:ext cx="5421194" cy="2802690"/>
+                    </a:xfrm>
+                    <a:prstGeom prst="rect">
+                      <a:avLst/>
+                    </a:prstGeom>
+                  </pic:spPr>
+                </pic:pic>
+              </a:graphicData>
+            </a:graphic>
+          </wp:inline>
+        </w:drawing>
+      </w:r>
+    </w:p>
+    <w:p>
+      <w:r>
+        <w:t>(Solution: d = 16.8 ft)</w:t>
+      </w:r>
+    </w:p>
+    <w:p>
+      <w:r>
+        <w:lastRenderedPageBreak/>
+        <w:t>Problem 10.5</w:t>
+      </w:r>
+    </w:p>
+    <w:p>
+      <w:r>
+        <w:t>Cart A (4 kg) rolls along a surface with an initial velocity of 1.8 m/s. It then impacts stationary ball B (1.5 kg). Assuming the coefficient of restitution between the two objects is 0.6, what is the expected velocity of the cart and the ball immediately after impact?</w:t>
+      </w:r>
+    </w:p>
+    <w:p>
+      <w:pPr>
+        <w:jc w:val="center"/>
+      </w:pPr>
+      <w:r>
+        <w:rPr>
+          <w:noProof/>
+        </w:rPr>
+        <w:drawing>
+          <wp:inline distT="0" distB="0" distL="0" distR="0" wp14:anchorId="646F94A3" wp14:editId="27A62954">
+            <wp:extent cx="5480050" cy="2392253"/>
+            <wp:effectExtent l="0" t="0" r="6350" b="8255"/>
+            <wp:docPr id="11" name="Picture 11" descr="Graphical user interface, application&#10;&#10;Description automatically generated"/>
+            <wp:cNvGraphicFramePr>
+              <a:graphicFrameLocks xmlns:a="http://schemas.openxmlformats.org/drawingml/2006/main" noChangeAspect="1"/>
+            </wp:cNvGraphicFramePr>
+            <a:graphic xmlns:a="http://schemas.openxmlformats.org/drawingml/2006/main">
+              <a:graphicData uri="http://schemas.openxmlformats.org/drawingml/2006/picture">
+                <pic:pic xmlns:pic="http://schemas.openxmlformats.org/drawingml/2006/picture">
+                  <pic:nvPicPr>
+                    <pic:cNvPr id="11" name="Picture 11" descr="Graphical user interface, application&#10;&#10;Description automatically generated"/>
+                    <pic:cNvPicPr/>
+                  </pic:nvPicPr>
+                  <pic:blipFill>
+                    <a:blip r:embed="rId9">
+                      <a:extLst>
+                        <a:ext uri="{28A0092B-C50C-407E-A947-70E740481C1C}">
+                          <a14:useLocalDpi xmlns:a14="http://schemas.microsoft.com/office/drawing/2010/main" val="0"/>
+                        </a:ext>
+                      </a:extLst>
+                    </a:blip>
+                    <a:stretch>
+                      <a:fillRect/>
+                    </a:stretch>
+                  </pic:blipFill>
+                  <pic:spPr>
+                    <a:xfrm>
+                      <a:off x="0" y="0"/>
+                      <a:ext cx="5489147" cy="2396224"/>
+                    </a:xfrm>
+                    <a:prstGeom prst="rect">
+                      <a:avLst/>
+                    </a:prstGeom>
+                  </pic:spPr>
+                </pic:pic>
+              </a:graphicData>
+            </a:graphic>
+          </wp:inline>
+        </w:drawing>
+      </w:r>
+    </w:p>
+    <w:p>
+      <w:r>
+        <w:t xml:space="preserve">(Solution: </w:t>
+      </w:r>
+      <m:oMath>
+        <m:sSub>
+          <m:sSubPr>
+            <m:ctrlPr>
+              <w:rPr>
+                <w:rFonts w:ascii="Cambria Math" w:hAnsi="Cambria Math"/>
+                <w:i/>
+              </w:rPr>
+            </m:ctrlPr>
+          </m:sSubPr>
+          <m:e>
+            <m:r>
+              <w:rPr>
+                <w:rFonts w:ascii="Cambria Math" w:hAnsi="Cambria Math"/>
+              </w:rPr>
+              <m:t>v</m:t>
+            </m:r>
+          </m:e>
+          <m:sub>
+            <m:r>
+              <w:rPr>
+                <w:rFonts w:ascii="Cambria Math" w:hAnsi="Cambria Math"/>
+              </w:rPr>
+              <m:t>Af</m:t>
+            </m:r>
+          </m:sub>
+        </m:sSub>
+        <m:r>
+          <w:rPr>
+            <w:rFonts w:ascii="Cambria Math" w:hAnsi="Cambria Math"/>
+          </w:rPr>
+          <m:t>= 1.01</m:t>
+        </m:r>
+        <m:f>
+          <m:fPr>
+            <m:ctrlPr>
+              <w:rPr>
+                <w:rFonts w:ascii="Cambria Math" w:hAnsi="Cambria Math"/>
+                <w:i/>
+              </w:rPr>
+            </m:ctrlPr>
+          </m:fPr>
+          <m:num>
+            <m:r>
+              <w:rPr>
+                <w:rFonts w:ascii="Cambria Math" w:hAnsi="Cambria Math"/>
+              </w:rPr>
+              <m:t>m</m:t>
+            </m:r>
+          </m:num>
+          <m:den>
+            <m:r>
+              <w:rPr>
+                <w:rFonts w:ascii="Cambria Math" w:hAnsi="Cambria Math"/>
+              </w:rPr>
+              <m:t>s</m:t>
+            </m:r>
+          </m:den>
+        </m:f>
+        <m:r>
+          <w:rPr>
+            <w:rFonts w:ascii="Cambria Math" w:hAnsi="Cambria Math"/>
+          </w:rPr>
+          <m:t xml:space="preserve">,  </m:t>
+        </m:r>
+        <m:sSub>
+          <m:sSubPr>
+            <m:ctrlPr>
+              <w:rPr>
+                <w:rFonts w:ascii="Cambria Math" w:hAnsi="Cambria Math"/>
+                <w:i/>
+              </w:rPr>
+            </m:ctrlPr>
+          </m:sSubPr>
+          <m:e>
+            <m:r>
+              <w:rPr>
+                <w:rFonts w:ascii="Cambria Math" w:hAnsi="Cambria Math"/>
+              </w:rPr>
+              <m:t>v</m:t>
+            </m:r>
+          </m:e>
+          <m:sub>
+            <m:r>
+              <w:rPr>
+                <w:rFonts w:ascii="Cambria Math" w:hAnsi="Cambria Math"/>
+              </w:rPr>
+              <m:t>Bf</m:t>
+            </m:r>
+          </m:sub>
+        </m:sSub>
+        <m:r>
+          <w:rPr>
+            <w:rFonts w:ascii="Cambria Math" w:hAnsi="Cambria Math"/>
+          </w:rPr>
+          <m:t>= 2.09</m:t>
+        </m:r>
+        <m:f>
+          <m:fPr>
+            <m:ctrlPr>
+              <w:rPr>
+                <w:rFonts w:ascii="Cambria Math" w:hAnsi="Cambria Math"/>
+                <w:i/>
+              </w:rPr>
+            </m:ctrlPr>
+          </m:fPr>
+          <m:num>
+            <m:r>
+              <w:rPr>
+                <w:rFonts w:ascii="Cambria Math" w:hAnsi="Cambria Math"/>
+              </w:rPr>
+              <m:t>m</m:t>
+            </m:r>
+          </m:num>
+          <m:den>
+            <m:r>
+              <w:rPr>
+                <w:rFonts w:ascii="Cambria Math" w:hAnsi="Cambria Math"/>
+              </w:rPr>
+              <m:t>s</m:t>
+            </m:r>
+          </m:den>
+        </m:f>
+        <m:r>
+          <w:rPr>
+            <w:rFonts w:ascii="Cambria Math" w:hAnsi="Cambria Math"/>
+          </w:rPr>
+          <m:t xml:space="preserve"> </m:t>
+        </m:r>
+      </m:oMath>
+      <w:r>
+        <w:t>)</w:t>
+      </w:r>
+    </w:p>
+    <w:p>
+      <w:r>
+        <w:t>Problem 10.</w:t>
+      </w:r>
+      <w:r>
+        <w:t>6</w:t>
       </w:r>
     </w:p>
     <w:p>
@@ -260,7 +546,7 @@
                     <pic:cNvPicPr/>
                   </pic:nvPicPr>
                   <pic:blipFill>
-                    <a:blip r:embed="rId8">
+                    <a:blip r:embed="rId10">
                       <a:extLst>
                         <a:ext uri="{28A0092B-C50C-407E-A947-70E740481C1C}">
                           <a14:useLocalDpi xmlns:a14="http://schemas.microsoft.com/office/drawing/2010/main" val="0"/>
@@ -313,13 +599,118 @@
     <w:p>
       <w:r>
         <w:lastRenderedPageBreak/>
+        <w:t>Problem 1</w:t>
+      </w:r>
+      <w:r>
+        <w:t>0.7</w:t>
+      </w:r>
+    </w:p>
+    <w:p>
+      <w:r>
+        <w:t xml:space="preserve">A waterslide as shown below has a constant 0.7 kg/s of water flowing down it. At the base of the slide the water leaves horizontally with a velocity of 12 m/s. Above the final bend the slide sits at a </w:t>
+      </w:r>
+      <w:proofErr w:type="gramStart"/>
+      <w:r>
+        <w:t>40 degree</w:t>
+      </w:r>
+      <w:proofErr w:type="gramEnd"/>
+      <w:r>
+        <w:t xml:space="preserve"> angle. Based on this information, what is the estimated magnitude and direction of the force that the water slide exerts on the water at the final bend at A?</w:t>
+      </w:r>
+    </w:p>
+    <w:p>
+      <w:pPr>
+        <w:jc w:val="center"/>
+      </w:pPr>
+      <w:r>
+        <w:rPr>
+          <w:noProof/>
+        </w:rPr>
+        <w:drawing>
+          <wp:inline distT="0" distB="0" distL="0" distR="0" wp14:anchorId="5A5EE716" wp14:editId="05D40F90">
+            <wp:extent cx="2933700" cy="1969905"/>
+            <wp:effectExtent l="0" t="0" r="0" b="0"/>
+            <wp:docPr id="6" name="Picture 6" descr="A picture containing chart&#10;&#10;Description automatically generated"/>
+            <wp:cNvGraphicFramePr>
+              <a:graphicFrameLocks xmlns:a="http://schemas.openxmlformats.org/drawingml/2006/main" noChangeAspect="1"/>
+            </wp:cNvGraphicFramePr>
+            <a:graphic xmlns:a="http://schemas.openxmlformats.org/drawingml/2006/main">
+              <a:graphicData uri="http://schemas.openxmlformats.org/drawingml/2006/picture">
+                <pic:pic xmlns:pic="http://schemas.openxmlformats.org/drawingml/2006/picture">
+                  <pic:nvPicPr>
+                    <pic:cNvPr id="5" name="Picture 5" descr="A picture containing chart&#10;&#10;Description automatically generated"/>
+                    <pic:cNvPicPr/>
+                  </pic:nvPicPr>
+                  <pic:blipFill>
+                    <a:blip r:embed="rId11" cstate="print">
+                      <a:extLst>
+                        <a:ext uri="{28A0092B-C50C-407E-A947-70E740481C1C}">
+                          <a14:useLocalDpi xmlns:a14="http://schemas.microsoft.com/office/drawing/2010/main" val="0"/>
+                        </a:ext>
+                      </a:extLst>
+                    </a:blip>
+                    <a:stretch>
+                      <a:fillRect/>
+                    </a:stretch>
+                  </pic:blipFill>
+                  <pic:spPr>
+                    <a:xfrm>
+                      <a:off x="0" y="0"/>
+                      <a:ext cx="2957537" cy="1985911"/>
+                    </a:xfrm>
+                    <a:prstGeom prst="rect">
+                      <a:avLst/>
+                    </a:prstGeom>
+                  </pic:spPr>
+                </pic:pic>
+              </a:graphicData>
+            </a:graphic>
+          </wp:inline>
+        </w:drawing>
+      </w:r>
+    </w:p>
+    <w:p>
+      <w:r>
+        <w:t xml:space="preserve">(Solution: </w:t>
+      </w:r>
+      <m:oMath>
+        <m:r>
+          <w:rPr>
+            <w:rFonts w:ascii="Cambria Math" w:hAnsi="Cambria Math"/>
+          </w:rPr>
+          <m:t>F=5.75 N</m:t>
+        </m:r>
+      </m:oMath>
+      <w:r>
+        <w:rPr>
+          <w:rFonts w:eastAsiaTheme="minorEastAsia"/>
+        </w:rPr>
+        <w:t xml:space="preserve"> at an angle 70</w:t>
+      </w:r>
+      <w:r>
+        <w:rPr>
+          <w:rFonts w:eastAsiaTheme="minorEastAsia"/>
+          <w:vertAlign w:val="superscript"/>
+        </w:rPr>
+        <w:t>o</w:t>
+      </w:r>
+      <w:r>
+        <w:rPr>
+          <w:rFonts w:eastAsiaTheme="minorEastAsia"/>
+        </w:rPr>
+        <w:t xml:space="preserve"> up from the negative x axis</w:t>
+      </w:r>
+      <w:r>
+        <w:t>)</w:t>
+      </w:r>
+    </w:p>
+    <w:p>
+      <w:r>
         <w:t>Problem 10.</w:t>
       </w:r>
       <w:r>
-        <w:t>5</w:t>
-      </w:r>
-      <w:bookmarkStart w:id="0" w:name="_GoBack"/>
-      <w:bookmarkEnd w:id="0"/>
+        <w:t>8</w:t>
+      </w:r>
     </w:p>
     <w:p>
       <w:r>
@@ -350,7 +741,7 @@
                     <pic:cNvPicPr/>
                   </pic:nvPicPr>
                   <pic:blipFill>
-                    <a:blip r:embed="rId9">
+                    <a:blip r:embed="rId12">
                       <a:extLst>
                         <a:ext uri="{28A0092B-C50C-407E-A947-70E740481C1C}">
                           <a14:useLocalDpi xmlns:a14="http://schemas.microsoft.com/office/drawing/2010/main" val="0"/>
@@ -533,7 +924,7 @@
 </file>
 
 <file path=word/numbering.xml><?xml version="1.0" encoding="utf-8"?>
-<w:numbering xmlns:wpc="http://schemas.microsoft.com/office/word/2010/wordprocessingCanvas" xmlns:cx="http://schemas.microsoft.com/office/drawing/2014/chartex" xmlns:cx1="http://schemas.microsoft.com/office/drawing/2015/9/8/chartex" xmlns:cx2="http://schemas.microsoft.com/office/drawing/2015/10/21/chartex" xmlns:cx3="http://schemas.microsoft.com/office/drawing/2016/5/9/chartex" xmlns:cx4="http://schemas.microsoft.com/office/drawing/2016/5/10/chartex" xmlns:cx5="http://schemas.microsoft.com/office/drawing/2016/5/11/chartex" xmlns:cx6="http://schemas.microsoft.com/office/drawing/2016/5/12/chartex" xmlns:cx7="http://schemas.microsoft.com/office/drawing/2016/5/13/chartex" xmlns:cx8="http://schemas.microsoft.com/office/drawing/2016/5/14/chartex" xmlns:mc="http://schemas.openxmlformats.org/markup-compatibility/2006" xmlns:aink="http://schemas.microsoft.com/office/drawing/2016/ink" xmlns:am3d="http://schemas.microsoft.com/office/drawing/2017/model3d" xmlns:o="urn:schemas-microsoft-com:office:office" xmlns:r="http://schemas.openxmlformats.org/officeDocument/2006/relationships" xmlns:m="http://schemas.openxmlformats.org/officeDocument/2006/math" xmlns:v="urn:schemas-microsoft-com:vml" xmlns:wp14="http://schemas.microsoft.com/office/word/2010/wordprocessingDrawing" xmlns:wp="http://schemas.openxmlformats.org/drawingml/2006/wordprocessingDrawing" xmlns:w10="urn:schemas-microsoft-com:office:word" xmlns:w="http://schemas.openxmlformats.org/wordprocessingml/2006/main" xmlns:w14="http://schemas.microsoft.com/office/word/2010/wordml" xmlns:w15="http://schemas.microsoft.com/office/word/2012/wordml" xmlns:w16cid="http://schemas.microsoft.com/office/word/2016/wordml/cid" xmlns:w16se="http://schemas.microsoft.com/office/word/2015/wordml/symex" xmlns:wpg="http://schemas.microsoft.com/office/word/2010/wordprocessingGroup" xmlns:wpi="http://schemas.microsoft.com/office/word/2010/wordprocessingInk" xmlns:wne="http://schemas.microsoft.com/office/word/2006/wordml" xmlns:wps="http://schemas.microsoft.com/office/word/2010/wordprocessingShape" mc:Ignorable="w14 w15 w16se w16cid wp14">
+<w:numbering xmlns:wpc="http://schemas.microsoft.com/office/word/2010/wordprocessingCanvas" xmlns:cx="http://schemas.microsoft.com/office/drawing/2014/chartex" xmlns:cx1="http://schemas.microsoft.com/office/drawing/2015/9/8/chartex" xmlns:cx2="http://schemas.microsoft.com/office/drawing/2015/10/21/chartex" xmlns:cx3="http://schemas.microsoft.com/office/drawing/2016/5/9/chartex" xmlns:cx4="http://schemas.microsoft.com/office/drawing/2016/5/10/chartex" xmlns:cx5="http://schemas.microsoft.com/office/drawing/2016/5/11/chartex" xmlns:cx6="http://schemas.microsoft.com/office/drawing/2016/5/12/chartex" xmlns:cx7="http://schemas.microsoft.com/office/drawing/2016/5/13/chartex" xmlns:cx8="http://schemas.microsoft.com/office/drawing/2016/5/14/chartex" xmlns:mc="http://schemas.openxmlformats.org/markup-compatibility/2006" xmlns:aink="http://schemas.microsoft.com/office/drawing/2016/ink" xmlns:am3d="http://schemas.microsoft.com/office/drawing/2017/model3d" xmlns:o="urn:schemas-microsoft-com:office:office" xmlns:r="http://schemas.openxmlformats.org/officeDocument/2006/relationships" xmlns:m="http://schemas.openxmlformats.org/officeDocument/2006/math" xmlns:v="urn:schemas-microsoft-com:vml" xmlns:wp14="http://schemas.microsoft.com/office/word/2010/wordprocessingDrawing" xmlns:wp="http://schemas.openxmlformats.org/drawingml/2006/wordprocessingDrawing" xmlns:w10="urn:schemas-microsoft-com:office:word" xmlns:w="http://schemas.openxmlformats.org/wordprocessingml/2006/main" xmlns:w14="http://schemas.microsoft.com/office/word/2010/wordml" xmlns:w15="http://schemas.microsoft.com/office/word/2012/wordml" xmlns:w16cex="http://schemas.microsoft.com/office/word/2018/wordml/cex" xmlns:w16cid="http://schemas.microsoft.com/office/word/2016/wordml/cid" xmlns:w16="http://schemas.microsoft.com/office/word/2018/wordml" xmlns:w16se="http://schemas.microsoft.com/office/word/2015/wordml/symex" xmlns:wpg="http://schemas.microsoft.com/office/word/2010/wordprocessingGroup" xmlns:wpi="http://schemas.microsoft.com/office/word/2010/wordprocessingInk" xmlns:wne="http://schemas.microsoft.com/office/word/2006/wordml" xmlns:wps="http://schemas.microsoft.com/office/word/2010/wordprocessingShape" mc:Ignorable="w14 w15 w16se w16cid w16 w16cex wp14">
   <w:abstractNum w:abstractNumId="0" w15:restartNumberingAfterBreak="0">
     <w:nsid w:val="01AA039C"/>
     <w:multiLevelType w:val="hybridMultilevel"/>
@@ -1045,7 +1436,7 @@
 </file>
 
 <file path=word/styles.xml><?xml version="1.0" encoding="utf-8"?>
-<w:styles xmlns:mc="http://schemas.openxmlformats.org/markup-compatibility/2006" xmlns:r="http://schemas.openxmlformats.org/officeDocument/2006/relationships" xmlns:w="http://schemas.openxmlformats.org/wordprocessingml/2006/main" xmlns:w14="http://schemas.microsoft.com/office/word/2010/wordml" xmlns:w15="http://schemas.microsoft.com/office/word/2012/wordml" xmlns:w16cid="http://schemas.microsoft.com/office/word/2016/wordml/cid" xmlns:w16se="http://schemas.microsoft.com/office/word/2015/wordml/symex" mc:Ignorable="w14 w15 w16se w16cid">
+<w:styles xmlns:mc="http://schemas.openxmlformats.org/markup-compatibility/2006" xmlns:r="http://schemas.openxmlformats.org/officeDocument/2006/relationships" xmlns:w="http://schemas.openxmlformats.org/wordprocessingml/2006/main" xmlns:w14="http://schemas.microsoft.com/office/word/2010/wordml" xmlns:w15="http://schemas.microsoft.com/office/word/2012/wordml" xmlns:w16cex="http://schemas.microsoft.com/office/word/2018/wordml/cex" xmlns:w16cid="http://schemas.microsoft.com/office/word/2016/wordml/cid" xmlns:w16="http://schemas.microsoft.com/office/word/2018/wordml" xmlns:w16se="http://schemas.microsoft.com/office/word/2015/wordml/symex" mc:Ignorable="w14 w15 w16se w16cid w16 w16cex">
   <w:docDefaults>
     <w:rPrDefault>
       <w:rPr>
@@ -1061,7 +1452,7 @@
       </w:pPr>
     </w:pPrDefault>
   </w:docDefaults>
-  <w:latentStyles w:defLockedState="0" w:defUIPriority="99" w:defSemiHidden="0" w:defUnhideWhenUsed="0" w:defQFormat="0" w:count="377">
+  <w:latentStyles w:defLockedState="0" w:defUIPriority="99" w:defSemiHidden="0" w:defUnhideWhenUsed="0" w:defQFormat="0" w:count="376">
     <w:lsdException w:name="Normal" w:uiPriority="0" w:qFormat="1"/>
     <w:lsdException w:name="heading 1" w:uiPriority="9" w:qFormat="1"/>
     <w:lsdException w:name="heading 2" w:semiHidden="1" w:uiPriority="9" w:unhideWhenUsed="1" w:qFormat="1"/>
@@ -1167,6 +1558,7 @@
     <w:lsdException w:name="HTML Sample" w:semiHidden="1" w:unhideWhenUsed="1"/>
     <w:lsdException w:name="HTML Typewriter" w:semiHidden="1" w:unhideWhenUsed="1"/>
     <w:lsdException w:name="HTML Variable" w:semiHidden="1" w:unhideWhenUsed="1"/>
+    <w:lsdException w:name="Normal Table" w:semiHidden="1" w:unhideWhenUsed="1"/>
     <w:lsdException w:name="annotation subject" w:semiHidden="1" w:unhideWhenUsed="1"/>
     <w:lsdException w:name="No List" w:semiHidden="1" w:unhideWhenUsed="1"/>
     <w:lsdException w:name="Outline List 1" w:semiHidden="1" w:unhideWhenUsed="1"/>
@@ -1212,9 +1604,11 @@
     <w:lsdException w:name="Table Subtle 1" w:semiHidden="1" w:unhideWhenUsed="1"/>
     <w:lsdException w:name="Table Subtle 2" w:semiHidden="1" w:unhideWhenUsed="1"/>
     <w:lsdException w:name="Table Web 1" w:semiHidden="1" w:unhideWhenUsed="1"/>
+    <w:lsdException w:name="Table Web 2" w:semiHidden="1" w:unhideWhenUsed="1"/>
     <w:lsdException w:name="Table Web 3" w:semiHidden="1" w:unhideWhenUsed="1"/>
     <w:lsdException w:name="Balloon Text" w:semiHidden="1" w:unhideWhenUsed="1"/>
     <w:lsdException w:name="Table Grid" w:uiPriority="59"/>
+    <w:lsdException w:name="Table Theme" w:semiHidden="1" w:unhideWhenUsed="1"/>
     <w:lsdException w:name="Placeholder Text" w:semiHidden="1"/>
     <w:lsdException w:name="No Spacing" w:uiPriority="1" w:qFormat="1"/>
     <w:lsdException w:name="Light Shading" w:uiPriority="60"/>
@@ -1435,7 +1829,6 @@
     <w:lsdException w:name="Hashtag" w:semiHidden="1" w:unhideWhenUsed="1"/>
     <w:lsdException w:name="Unresolved Mention" w:semiHidden="1" w:unhideWhenUsed="1"/>
     <w:lsdException w:name="Smart Link" w:semiHidden="1" w:unhideWhenUsed="1"/>
-    <w:lsdException w:name="Smart Link Error" w:semiHidden="1" w:unhideWhenUsed="1"/>
   </w:latentStyles>
   <w:style w:type="paragraph" w:default="1" w:styleId="Normal">
     <w:name w:val="Normal"/>

</xml_diff>